<commit_message>
added data source link
</commit_message>
<xml_diff>
--- a/doccs/PDReadme.docx
+++ b/doccs/PDReadme.docx
@@ -269,15 +269,7 @@
           <w:sz w:val="22"/>
           <w:szCs w:val="22"/>
         </w:rPr>
-        <w:t>Raw data need to be in following directory:</w:t>
-      </w:r>
-      <w:r>
-        <w:rPr>
-          <w:sz w:val="22"/>
-          <w:szCs w:val="22"/>
-        </w:rPr>
-        <w:br/>
-        <w:t>data/</w:t>
+        <w:t xml:space="preserve">Raw data </w:t>
       </w:r>
       <w:proofErr w:type="spellStart"/>
       <w:r>
@@ -285,7 +277,7 @@
           <w:sz w:val="22"/>
           <w:szCs w:val="22"/>
         </w:rPr>
-        <w:t>ArchivedUsers</w:t>
+        <w:t>cen</w:t>
       </w:r>
       <w:proofErr w:type="spellEnd"/>
       <w:r>
@@ -293,14 +285,14 @@
           <w:sz w:val="22"/>
           <w:szCs w:val="22"/>
         </w:rPr>
-        <w:t>/User_xxx.txt (</w:t>
-      </w:r>
-      <w:r>
-        <w:rPr>
-          <w:sz w:val="22"/>
-          <w:szCs w:val="22"/>
-        </w:rPr>
-        <w:t xml:space="preserve">xxx is </w:t>
+        <w:t xml:space="preserve"> be found:</w:t>
+      </w:r>
+      <w:r>
+        <w:rPr>
+          <w:sz w:val="22"/>
+          <w:szCs w:val="22"/>
+        </w:rPr>
+        <w:br/>
       </w:r>
       <w:proofErr w:type="spellStart"/>
       <w:r>
@@ -316,15 +308,48 @@
           <w:sz w:val="22"/>
           <w:szCs w:val="22"/>
         </w:rPr>
-        <w:t xml:space="preserve"> data user)</w:t>
-      </w:r>
-      <w:r>
-        <w:rPr>
-          <w:sz w:val="22"/>
-          <w:szCs w:val="22"/>
-        </w:rPr>
-        <w:br/>
-        <w:t>data/</w:t>
+        <w:t xml:space="preserve"> data: </w:t>
+      </w:r>
+      <w:r>
+        <w:rPr>
+          <w:sz w:val="22"/>
+          <w:szCs w:val="22"/>
+        </w:rPr>
+        <w:br/>
+      </w:r>
+      <w:hyperlink r:id="rId5" w:history="1">
+        <w:r>
+          <w:rPr>
+            <w:rStyle w:val="Hyperlink"/>
+            <w:sz w:val="22"/>
+            <w:szCs w:val="22"/>
+          </w:rPr>
+          <w:t>https://physionet.org/physiobank/database/tappy/Archived-Data.zip</w:t>
+        </w:r>
+      </w:hyperlink>
+      <w:r>
+        <w:rPr>
+          <w:sz w:val="22"/>
+          <w:szCs w:val="22"/>
+        </w:rPr>
+        <w:br/>
+      </w:r>
+      <w:hyperlink r:id="rId6" w:history="1">
+        <w:r>
+          <w:rPr>
+            <w:rStyle w:val="Hyperlink"/>
+            <w:sz w:val="22"/>
+            <w:szCs w:val="22"/>
+          </w:rPr>
+          <w:t>https://physionet.org/physiobank/database/tappy/Archived-users.zip</w:t>
+        </w:r>
+      </w:hyperlink>
+      <w:r>
+        <w:rPr>
+          <w:sz w:val="22"/>
+          <w:szCs w:val="22"/>
+        </w:rPr>
+        <w:br/>
       </w:r>
       <w:proofErr w:type="spellStart"/>
       <w:r>
@@ -332,7 +357,7 @@
           <w:sz w:val="22"/>
           <w:szCs w:val="22"/>
         </w:rPr>
-        <w:t>TappyData</w:t>
+        <w:t>NQdata</w:t>
       </w:r>
       <w:proofErr w:type="spellEnd"/>
       <w:r>
@@ -340,249 +365,20 @@
           <w:sz w:val="22"/>
           <w:szCs w:val="22"/>
         </w:rPr>
-        <w:t>/xxx_nnn.txt</w:t>
-      </w:r>
-      <w:r>
-        <w:rPr>
-          <w:sz w:val="22"/>
-          <w:szCs w:val="22"/>
-        </w:rPr>
-        <w:t xml:space="preserve"> (</w:t>
-      </w:r>
-      <w:proofErr w:type="spellStart"/>
-      <w:r>
-        <w:rPr>
-          <w:sz w:val="22"/>
-          <w:szCs w:val="22"/>
-        </w:rPr>
-        <w:t>nnn</w:t>
-      </w:r>
-      <w:proofErr w:type="spellEnd"/>
-      <w:r>
-        <w:rPr>
-          <w:sz w:val="22"/>
-          <w:szCs w:val="22"/>
-        </w:rPr>
-        <w:t xml:space="preserve"> is file id for xxx user)</w:t>
-      </w:r>
-      <w:r>
-        <w:rPr>
-          <w:sz w:val="22"/>
-          <w:szCs w:val="22"/>
-        </w:rPr>
-        <w:br/>
-        <w:t>data/MIT-CS1PD/</w:t>
-      </w:r>
-      <w:r>
-        <w:rPr>
-          <w:sz w:val="22"/>
-          <w:szCs w:val="22"/>
-        </w:rPr>
-        <w:t>GT_DataPD_MIT-CS1PD.csv</w:t>
-      </w:r>
-      <w:r>
-        <w:rPr>
-          <w:sz w:val="22"/>
-          <w:szCs w:val="22"/>
-        </w:rPr>
-        <w:br/>
-        <w:t>data/MIT-CS1PD/</w:t>
-      </w:r>
-      <w:r>
-        <w:rPr>
-          <w:sz w:val="22"/>
-          <w:szCs w:val="22"/>
-        </w:rPr>
-        <w:t>data_MIT-CS1PD</w:t>
-      </w:r>
-      <w:r>
-        <w:rPr>
-          <w:sz w:val="22"/>
-          <w:szCs w:val="22"/>
-        </w:rPr>
-        <w:t xml:space="preserve">/*.csv (* is file identified in </w:t>
-      </w:r>
-      <w:r>
-        <w:rPr>
-          <w:sz w:val="22"/>
-          <w:szCs w:val="22"/>
-        </w:rPr>
-        <w:t>GT_DataPD_MIT-CS1PD.csv</w:t>
-      </w:r>
-      <w:r>
-        <w:rPr>
-          <w:sz w:val="22"/>
-          <w:szCs w:val="22"/>
-        </w:rPr>
-        <w:br/>
-        <w:t>data/MIT-CS2</w:t>
-      </w:r>
-      <w:r>
-        <w:rPr>
-          <w:sz w:val="22"/>
-          <w:szCs w:val="22"/>
-        </w:rPr>
-        <w:t>PD/</w:t>
-      </w:r>
-      <w:r>
-        <w:t xml:space="preserve"> </w:t>
-      </w:r>
-      <w:r>
-        <w:rPr>
-          <w:sz w:val="22"/>
-          <w:szCs w:val="22"/>
-        </w:rPr>
-        <w:t>GT_DataPD_MIT-CS2</w:t>
-      </w:r>
-      <w:r>
-        <w:rPr>
-          <w:sz w:val="22"/>
-          <w:szCs w:val="22"/>
-        </w:rPr>
-        <w:t>PD.cs</w:t>
-      </w:r>
-      <w:r>
-        <w:rPr>
-          <w:sz w:val="22"/>
-          <w:szCs w:val="22"/>
-        </w:rPr>
-        <w:t>v</w:t>
-      </w:r>
-      <w:r>
-        <w:rPr>
-          <w:sz w:val="22"/>
-          <w:szCs w:val="22"/>
-        </w:rPr>
-        <w:br/>
-        <w:t>data/MIT-CS2</w:t>
-      </w:r>
-      <w:r>
-        <w:rPr>
-          <w:sz w:val="22"/>
-          <w:szCs w:val="22"/>
-        </w:rPr>
-        <w:t>PD/</w:t>
-      </w:r>
-      <w:r>
-        <w:rPr>
-          <w:sz w:val="22"/>
-          <w:szCs w:val="22"/>
-        </w:rPr>
-        <w:t>data_MIT-CS2</w:t>
-      </w:r>
-      <w:r>
-        <w:rPr>
-          <w:sz w:val="22"/>
-          <w:szCs w:val="22"/>
-        </w:rPr>
-        <w:t>PD</w:t>
-      </w:r>
-      <w:r>
-        <w:rPr>
-          <w:sz w:val="22"/>
-          <w:szCs w:val="22"/>
-        </w:rPr>
-        <w:t xml:space="preserve">/*.csv (* is file identified in </w:t>
-      </w:r>
-      <w:r>
-        <w:rPr>
-          <w:sz w:val="22"/>
-          <w:szCs w:val="22"/>
-        </w:rPr>
-        <w:t>GT_DataPD_MIT-CS2</w:t>
-      </w:r>
-      <w:r>
-        <w:rPr>
-          <w:sz w:val="22"/>
-          <w:szCs w:val="22"/>
-        </w:rPr>
-        <w:t>PD.csv</w:t>
-      </w:r>
-      <w:r>
-        <w:rPr>
-          <w:sz w:val="22"/>
-          <w:szCs w:val="22"/>
-        </w:rPr>
-        <w:br/>
-      </w:r>
-      <w:proofErr w:type="spellStart"/>
-      <w:r>
-        <w:rPr>
-          <w:sz w:val="22"/>
-          <w:szCs w:val="22"/>
-        </w:rPr>
-        <w:t>dfData</w:t>
-      </w:r>
-      <w:proofErr w:type="spellEnd"/>
-      <w:r>
-        <w:rPr>
-          <w:sz w:val="22"/>
-          <w:szCs w:val="22"/>
-        </w:rPr>
-        <w:t xml:space="preserve">/df.csv (file </w:t>
-      </w:r>
-      <w:proofErr w:type="spellStart"/>
-      <w:r>
-        <w:rPr>
-          <w:sz w:val="22"/>
-          <w:szCs w:val="22"/>
-        </w:rPr>
-        <w:t>prododuced</w:t>
-      </w:r>
-      <w:proofErr w:type="spellEnd"/>
-      <w:r>
-        <w:rPr>
-          <w:sz w:val="22"/>
-          <w:szCs w:val="22"/>
-        </w:rPr>
-        <w:t>)</w:t>
-      </w:r>
-      <w:r>
-        <w:rPr>
-          <w:sz w:val="22"/>
-          <w:szCs w:val="22"/>
-        </w:rPr>
-        <w:br/>
-      </w:r>
-      <w:proofErr w:type="spellStart"/>
-      <w:r>
-        <w:rPr>
-          <w:sz w:val="22"/>
-          <w:szCs w:val="22"/>
-        </w:rPr>
-        <w:t>dfData</w:t>
-      </w:r>
-      <w:proofErr w:type="spellEnd"/>
-      <w:r>
-        <w:rPr>
-          <w:sz w:val="22"/>
-          <w:szCs w:val="22"/>
-        </w:rPr>
-        <w:t>/nqdf.csv (file produced)</w:t>
-      </w:r>
-      <w:r>
-        <w:rPr>
-          <w:sz w:val="22"/>
-          <w:szCs w:val="22"/>
-        </w:rPr>
-        <w:br/>
-      </w:r>
-      <w:proofErr w:type="spellStart"/>
-      <w:r>
-        <w:rPr>
-          <w:sz w:val="22"/>
-          <w:szCs w:val="22"/>
-        </w:rPr>
-        <w:t>dfData</w:t>
-      </w:r>
-      <w:proofErr w:type="spellEnd"/>
-      <w:r>
-        <w:rPr>
-          <w:sz w:val="22"/>
-          <w:szCs w:val="22"/>
-        </w:rPr>
-        <w:t>/*.csv (various files for exploratory)</w:t>
-      </w:r>
+        <w:t xml:space="preserve">: </w:t>
+      </w:r>
+      <w:hyperlink r:id="rId7" w:history="1">
+        <w:r>
+          <w:rPr>
+            <w:rStyle w:val="Hyperlink"/>
+            <w:sz w:val="22"/>
+            <w:szCs w:val="22"/>
+          </w:rPr>
+          <w:t>https://physionet.org/physiobank/database/nqmitcsxpd/neuroQWERTY.zip</w:t>
+        </w:r>
+      </w:hyperlink>
+      <w:bookmarkStart w:id="0" w:name="_GoBack"/>
+      <w:bookmarkEnd w:id="0"/>
     </w:p>
     <w:p>
       <w:pPr>
@@ -601,6 +397,310 @@
           <w:sz w:val="22"/>
           <w:szCs w:val="22"/>
         </w:rPr>
+        <w:t>Raw data need to be in following directory:</w:t>
+      </w:r>
+      <w:r>
+        <w:rPr>
+          <w:sz w:val="22"/>
+          <w:szCs w:val="22"/>
+        </w:rPr>
+        <w:br/>
+        <w:t>data/</w:t>
+      </w:r>
+      <w:proofErr w:type="spellStart"/>
+      <w:r>
+        <w:rPr>
+          <w:sz w:val="22"/>
+          <w:szCs w:val="22"/>
+        </w:rPr>
+        <w:t>ArchivedUsers</w:t>
+      </w:r>
+      <w:proofErr w:type="spellEnd"/>
+      <w:r>
+        <w:rPr>
+          <w:sz w:val="22"/>
+          <w:szCs w:val="22"/>
+        </w:rPr>
+        <w:t>/User_xxx.txt (</w:t>
+      </w:r>
+      <w:r>
+        <w:rPr>
+          <w:sz w:val="22"/>
+          <w:szCs w:val="22"/>
+        </w:rPr>
+        <w:t xml:space="preserve">xxx is </w:t>
+      </w:r>
+      <w:proofErr w:type="spellStart"/>
+      <w:r>
+        <w:rPr>
+          <w:sz w:val="22"/>
+          <w:szCs w:val="22"/>
+        </w:rPr>
+        <w:t>Tappy</w:t>
+      </w:r>
+      <w:proofErr w:type="spellEnd"/>
+      <w:r>
+        <w:rPr>
+          <w:sz w:val="22"/>
+          <w:szCs w:val="22"/>
+        </w:rPr>
+        <w:t xml:space="preserve"> data user)</w:t>
+      </w:r>
+      <w:r>
+        <w:rPr>
+          <w:sz w:val="22"/>
+          <w:szCs w:val="22"/>
+        </w:rPr>
+        <w:br/>
+        <w:t>data/</w:t>
+      </w:r>
+      <w:proofErr w:type="spellStart"/>
+      <w:r>
+        <w:rPr>
+          <w:sz w:val="22"/>
+          <w:szCs w:val="22"/>
+        </w:rPr>
+        <w:t>TappyData</w:t>
+      </w:r>
+      <w:proofErr w:type="spellEnd"/>
+      <w:r>
+        <w:rPr>
+          <w:sz w:val="22"/>
+          <w:szCs w:val="22"/>
+        </w:rPr>
+        <w:t>/xxx_nnn.txt</w:t>
+      </w:r>
+      <w:r>
+        <w:rPr>
+          <w:sz w:val="22"/>
+          <w:szCs w:val="22"/>
+        </w:rPr>
+        <w:t xml:space="preserve"> (</w:t>
+      </w:r>
+      <w:proofErr w:type="spellStart"/>
+      <w:r>
+        <w:rPr>
+          <w:sz w:val="22"/>
+          <w:szCs w:val="22"/>
+        </w:rPr>
+        <w:t>nnn</w:t>
+      </w:r>
+      <w:proofErr w:type="spellEnd"/>
+      <w:r>
+        <w:rPr>
+          <w:sz w:val="22"/>
+          <w:szCs w:val="22"/>
+        </w:rPr>
+        <w:t xml:space="preserve"> is file id for xxx user)</w:t>
+      </w:r>
+      <w:r>
+        <w:rPr>
+          <w:sz w:val="22"/>
+          <w:szCs w:val="22"/>
+        </w:rPr>
+        <w:br/>
+        <w:t>data/MIT-CS1PD/</w:t>
+      </w:r>
+      <w:r>
+        <w:rPr>
+          <w:sz w:val="22"/>
+          <w:szCs w:val="22"/>
+        </w:rPr>
+        <w:t>GT_DataPD_MIT-CS1PD.csv</w:t>
+      </w:r>
+      <w:r>
+        <w:rPr>
+          <w:sz w:val="22"/>
+          <w:szCs w:val="22"/>
+        </w:rPr>
+        <w:br/>
+        <w:t>data/MIT-CS1PD/</w:t>
+      </w:r>
+      <w:r>
+        <w:rPr>
+          <w:sz w:val="22"/>
+          <w:szCs w:val="22"/>
+        </w:rPr>
+        <w:t>data_MIT-CS1PD</w:t>
+      </w:r>
+      <w:r>
+        <w:rPr>
+          <w:sz w:val="22"/>
+          <w:szCs w:val="22"/>
+        </w:rPr>
+        <w:t xml:space="preserve">/*.csv (* is file identified in </w:t>
+      </w:r>
+      <w:r>
+        <w:rPr>
+          <w:sz w:val="22"/>
+          <w:szCs w:val="22"/>
+        </w:rPr>
+        <w:t>GT_DataPD_MIT-CS1PD.csv</w:t>
+      </w:r>
+      <w:r>
+        <w:rPr>
+          <w:sz w:val="22"/>
+          <w:szCs w:val="22"/>
+        </w:rPr>
+        <w:br/>
+        <w:t>data/MIT-CS2PD/</w:t>
+      </w:r>
+      <w:r>
+        <w:t xml:space="preserve"> </w:t>
+      </w:r>
+      <w:r>
+        <w:rPr>
+          <w:sz w:val="22"/>
+          <w:szCs w:val="22"/>
+        </w:rPr>
+        <w:t>GT_DataPD_MIT-CS2</w:t>
+      </w:r>
+      <w:r>
+        <w:rPr>
+          <w:sz w:val="22"/>
+          <w:szCs w:val="22"/>
+        </w:rPr>
+        <w:t>PD.cs</w:t>
+      </w:r>
+      <w:r>
+        <w:rPr>
+          <w:sz w:val="22"/>
+          <w:szCs w:val="22"/>
+        </w:rPr>
+        <w:t>v</w:t>
+      </w:r>
+      <w:r>
+        <w:rPr>
+          <w:sz w:val="22"/>
+          <w:szCs w:val="22"/>
+        </w:rPr>
+        <w:br/>
+        <w:t>data/MIT-CS2PD/data_MIT-CS2</w:t>
+      </w:r>
+      <w:r>
+        <w:rPr>
+          <w:sz w:val="22"/>
+          <w:szCs w:val="22"/>
+        </w:rPr>
+        <w:t>PD</w:t>
+      </w:r>
+      <w:r>
+        <w:rPr>
+          <w:sz w:val="22"/>
+          <w:szCs w:val="22"/>
+        </w:rPr>
+        <w:t>/*.csv (* is file identified in GT_DataPD_MIT-CS2</w:t>
+      </w:r>
+      <w:r>
+        <w:rPr>
+          <w:sz w:val="22"/>
+          <w:szCs w:val="22"/>
+        </w:rPr>
+        <w:t>PD.csv</w:t>
+      </w:r>
+      <w:r>
+        <w:rPr>
+          <w:sz w:val="22"/>
+          <w:szCs w:val="22"/>
+        </w:rPr>
+        <w:br/>
+      </w:r>
+      <w:proofErr w:type="spellStart"/>
+      <w:r>
+        <w:rPr>
+          <w:sz w:val="22"/>
+          <w:szCs w:val="22"/>
+        </w:rPr>
+        <w:t>dfData</w:t>
+      </w:r>
+      <w:proofErr w:type="spellEnd"/>
+      <w:r>
+        <w:rPr>
+          <w:sz w:val="22"/>
+          <w:szCs w:val="22"/>
+        </w:rPr>
+        <w:t xml:space="preserve">/df.csv (file </w:t>
+      </w:r>
+      <w:proofErr w:type="spellStart"/>
+      <w:r>
+        <w:rPr>
+          <w:sz w:val="22"/>
+          <w:szCs w:val="22"/>
+        </w:rPr>
+        <w:t>prododuced</w:t>
+      </w:r>
+      <w:proofErr w:type="spellEnd"/>
+      <w:r>
+        <w:rPr>
+          <w:sz w:val="22"/>
+          <w:szCs w:val="22"/>
+        </w:rPr>
+        <w:t>)</w:t>
+      </w:r>
+      <w:r>
+        <w:rPr>
+          <w:sz w:val="22"/>
+          <w:szCs w:val="22"/>
+        </w:rPr>
+        <w:br/>
+      </w:r>
+      <w:proofErr w:type="spellStart"/>
+      <w:r>
+        <w:rPr>
+          <w:sz w:val="22"/>
+          <w:szCs w:val="22"/>
+        </w:rPr>
+        <w:t>dfData</w:t>
+      </w:r>
+      <w:proofErr w:type="spellEnd"/>
+      <w:r>
+        <w:rPr>
+          <w:sz w:val="22"/>
+          <w:szCs w:val="22"/>
+        </w:rPr>
+        <w:t>/nqdf.csv (file produced)</w:t>
+      </w:r>
+      <w:r>
+        <w:rPr>
+          <w:sz w:val="22"/>
+          <w:szCs w:val="22"/>
+        </w:rPr>
+        <w:br/>
+      </w:r>
+      <w:proofErr w:type="spellStart"/>
+      <w:r>
+        <w:rPr>
+          <w:sz w:val="22"/>
+          <w:szCs w:val="22"/>
+        </w:rPr>
+        <w:t>dfData</w:t>
+      </w:r>
+      <w:proofErr w:type="spellEnd"/>
+      <w:r>
+        <w:rPr>
+          <w:sz w:val="22"/>
+          <w:szCs w:val="22"/>
+        </w:rPr>
+        <w:t>/*.csv (various files for exploratory)</w:t>
+      </w:r>
+    </w:p>
+    <w:p>
+      <w:pPr>
+        <w:pStyle w:val="ListParagraph"/>
+        <w:numPr>
+          <w:ilvl w:val="0"/>
+          <w:numId w:val="1"/>
+        </w:numPr>
+        <w:rPr>
+          <w:sz w:val="22"/>
+          <w:szCs w:val="22"/>
+        </w:rPr>
+      </w:pPr>
+      <w:r>
+        <w:rPr>
+          <w:sz w:val="22"/>
+          <w:szCs w:val="22"/>
+        </w:rPr>
         <w:t>In same level as data directory, there should be:</w:t>
       </w:r>
       <w:r>
@@ -664,6 +764,7 @@
           <w:sz w:val="22"/>
           <w:szCs w:val="22"/>
         </w:rPr>
+        <w:lastRenderedPageBreak/>
         <w:t>Jupyter</w:t>
       </w:r>
       <w:proofErr w:type="spellEnd"/>
@@ -767,7 +868,6 @@
           <w:sz w:val="22"/>
           <w:szCs w:val="22"/>
         </w:rPr>
-        <w:lastRenderedPageBreak/>
         <w:t>ChinCapstoneProjReadme</w:t>
       </w:r>
       <w:r>
@@ -845,8 +945,6 @@
         </w:rPr>
         <w:br/>
       </w:r>
-      <w:bookmarkStart w:id="0" w:name="_GoBack"/>
-      <w:bookmarkEnd w:id="0"/>
     </w:p>
     <w:p>
       <w:pPr>
@@ -1043,7 +1141,7 @@
   <w:abstractNum w:abstractNumId="1" w15:restartNumberingAfterBreak="0">
     <w:nsid w:val="45DC49B6"/>
     <w:multiLevelType w:val="hybridMultilevel"/>
-    <w:tmpl w:val="1F7073DA"/>
+    <w:tmpl w:val="11CC454E"/>
     <w:lvl w:ilvl="0" w:tplc="04090001">
       <w:start w:val="1"/>
       <w:numFmt w:val="bullet"/>
@@ -1859,6 +1957,27 @@
       <w:contextualSpacing/>
     </w:pPr>
   </w:style>
+  <w:style w:type="character" w:styleId="Hyperlink">
+    <w:name w:val="Hyperlink"/>
+    <w:basedOn w:val="DefaultParagraphFont"/>
+    <w:uiPriority w:val="99"/>
+    <w:unhideWhenUsed/>
+    <w:rsid w:val="00905DFD"/>
+    <w:rPr>
+      <w:color w:val="0563C1" w:themeColor="hyperlink"/>
+      <w:u w:val="single"/>
+    </w:rPr>
+  </w:style>
+  <w:style w:type="character" w:styleId="UnresolvedMention">
+    <w:name w:val="Unresolved Mention"/>
+    <w:basedOn w:val="DefaultParagraphFont"/>
+    <w:uiPriority w:val="99"/>
+    <w:rsid w:val="00905DFD"/>
+    <w:rPr>
+      <w:color w:val="808080"/>
+      <w:shd w:val="clear" w:color="auto" w:fill="E6E6E6"/>
+    </w:rPr>
+  </w:style>
 </w:styles>
 </file>
 

</xml_diff>

<commit_message>
readme file indentation for links
</commit_message>
<xml_diff>
--- a/doccs/PDReadme.docx
+++ b/doccs/PDReadme.docx
@@ -367,6 +367,13 @@
         </w:rPr>
         <w:t xml:space="preserve">: </w:t>
       </w:r>
+      <w:r>
+        <w:rPr>
+          <w:sz w:val="22"/>
+          <w:szCs w:val="22"/>
+        </w:rPr>
+        <w:br/>
+      </w:r>
       <w:hyperlink r:id="rId7" w:history="1">
         <w:r>
           <w:rPr>
@@ -377,8 +384,6 @@
           <w:t>https://physionet.org/physiobank/database/nqmitcsxpd/neuroQWERTY.zip</w:t>
         </w:r>
       </w:hyperlink>
-      <w:bookmarkStart w:id="0" w:name="_GoBack"/>
-      <w:bookmarkEnd w:id="0"/>
     </w:p>
     <w:p>
       <w:pPr>
@@ -452,6 +457,14 @@
           <w:szCs w:val="22"/>
         </w:rPr>
         <w:br/>
+      </w:r>
+      <w:bookmarkStart w:id="0" w:name="_GoBack"/>
+      <w:bookmarkEnd w:id="0"/>
+      <w:r>
+        <w:rPr>
+          <w:sz w:val="22"/>
+          <w:szCs w:val="22"/>
+        </w:rPr>
         <w:t>data/</w:t>
       </w:r>
       <w:proofErr w:type="spellStart"/>
@@ -741,6 +754,13 @@
           <w:szCs w:val="22"/>
         </w:rPr>
         <w:br/>
+      </w:r>
+      <w:r>
+        <w:rPr>
+          <w:sz w:val="22"/>
+          <w:szCs w:val="22"/>
+        </w:rPr>
+        <w:lastRenderedPageBreak/>
         <w:t>mytappy.py</w:t>
       </w:r>
       <w:r>
@@ -764,7 +784,6 @@
           <w:sz w:val="22"/>
           <w:szCs w:val="22"/>
         </w:rPr>
-        <w:lastRenderedPageBreak/>
         <w:t>Jupyter</w:t>
       </w:r>
       <w:proofErr w:type="spellEnd"/>
@@ -816,18 +835,9 @@
           <w:sz w:val="22"/>
           <w:szCs w:val="22"/>
         </w:rPr>
-        <w:t>PD_</w:t>
-      </w:r>
-      <w:proofErr w:type="gramStart"/>
-      <w:r>
-        <w:rPr>
-          <w:sz w:val="22"/>
-          <w:szCs w:val="22"/>
-        </w:rPr>
-        <w:t>exploration.ipynb</w:t>
+        <w:t>PD_exploration.ipynb</w:t>
       </w:r>
       <w:proofErr w:type="spellEnd"/>
-      <w:proofErr w:type="gramEnd"/>
       <w:r>
         <w:rPr>
           <w:sz w:val="22"/>
@@ -1978,6 +1988,18 @@
       <w:shd w:val="clear" w:color="auto" w:fill="E6E6E6"/>
     </w:rPr>
   </w:style>
+  <w:style w:type="character" w:styleId="FollowedHyperlink">
+    <w:name w:val="FollowedHyperlink"/>
+    <w:basedOn w:val="DefaultParagraphFont"/>
+    <w:uiPriority w:val="99"/>
+    <w:semiHidden/>
+    <w:unhideWhenUsed/>
+    <w:rsid w:val="002139D3"/>
+    <w:rPr>
+      <w:color w:val="954F72" w:themeColor="followedHyperlink"/>
+      <w:u w:val="single"/>
+    </w:rPr>
+  </w:style>
 </w:styles>
 </file>
 

</xml_diff>